<commit_message>
Update Windows and Messages 2.docx
</commit_message>
<xml_diff>
--- a/5 ... ‌Windows and Messages 2/Windows and Messages 2.docx
+++ b/5 ... ‌Windows and Messages 2/Windows and Messages 2.docx
@@ -3042,6 +3042,68 @@
       <w:pPr>
         <w:rPr>
           <w:rFonts w:ascii="Times New Roman" w:hAnsi="Times New Roman" w:cs="Times New Roman"/>
+          <w:sz w:val="24"/>
+          <w:szCs w:val="24"/>
+        </w:rPr>
+      </w:pPr>
+      <w:r>
+        <w:rPr>
+          <w:noProof/>
+        </w:rPr>
+        <w:drawing>
+          <wp:inline distT="0" distB="0" distL="0" distR="0" wp14:anchorId="2B42B7A4" wp14:editId="183113AB">
+            <wp:extent cx="2657475" cy="1181100"/>
+            <wp:effectExtent l="0" t="0" r="9525" b="0"/>
+            <wp:docPr id="13" name="Picture 13" descr="8 Types of Memory... to Remember! - KnowledgeOne"/>
+            <wp:cNvGraphicFramePr>
+              <a:graphicFrameLocks xmlns:a="http://schemas.openxmlformats.org/drawingml/2006/main" noChangeAspect="1"/>
+            </wp:cNvGraphicFramePr>
+            <a:graphic xmlns:a="http://schemas.openxmlformats.org/drawingml/2006/main">
+              <a:graphicData uri="http://schemas.openxmlformats.org/drawingml/2006/picture">
+                <pic:pic xmlns:pic="http://schemas.openxmlformats.org/drawingml/2006/picture">
+                  <pic:nvPicPr>
+                    <pic:cNvPr id="0" name="Picture 19" descr="8 Types of Memory... to Remember! - KnowledgeOne"/>
+                    <pic:cNvPicPr>
+                      <a:picLocks noChangeAspect="1" noChangeArrowheads="1"/>
+                    </pic:cNvPicPr>
+                  </pic:nvPicPr>
+                  <pic:blipFill>
+                    <a:blip r:embed="rId10" cstate="print">
+                      <a:extLst>
+                        <a:ext uri="{28A0092B-C50C-407E-A947-70E740481C1C}">
+                          <a14:useLocalDpi xmlns:a14="http://schemas.microsoft.com/office/drawing/2010/main" val="0"/>
+                        </a:ext>
+                      </a:extLst>
+                    </a:blip>
+                    <a:srcRect/>
+                    <a:stretch>
+                      <a:fillRect/>
+                    </a:stretch>
+                  </pic:blipFill>
+                  <pic:spPr bwMode="auto">
+                    <a:xfrm>
+                      <a:off x="0" y="0"/>
+                      <a:ext cx="2661629" cy="1182946"/>
+                    </a:xfrm>
+                    <a:prstGeom prst="rect">
+                      <a:avLst/>
+                    </a:prstGeom>
+                    <a:noFill/>
+                    <a:ln>
+                      <a:noFill/>
+                    </a:ln>
+                  </pic:spPr>
+                </pic:pic>
+              </a:graphicData>
+            </a:graphic>
+          </wp:inline>
+        </w:drawing>
+      </w:r>
+    </w:p>
+    <w:p>
+      <w:pPr>
+        <w:rPr>
+          <w:rFonts w:ascii="Times New Roman" w:hAnsi="Times New Roman" w:cs="Times New Roman"/>
           <w:b/>
           <w:bCs/>
           <w:sz w:val="28"/>
@@ -3124,6 +3186,68 @@
       </w:pPr>
       <w:r>
         <w:rPr>
+          <w:noProof/>
+        </w:rPr>
+        <w:drawing>
+          <wp:inline distT="0" distB="0" distL="0" distR="0" wp14:anchorId="4CAEA86A" wp14:editId="512C1E51">
+            <wp:extent cx="1676400" cy="1257300"/>
+            <wp:effectExtent l="0" t="0" r="0" b="0"/>
+            <wp:docPr id="8" name="Picture 8" descr="3 Ways to Make Your Code More Readable"/>
+            <wp:cNvGraphicFramePr>
+              <a:graphicFrameLocks xmlns:a="http://schemas.openxmlformats.org/drawingml/2006/main" noChangeAspect="1"/>
+            </wp:cNvGraphicFramePr>
+            <a:graphic xmlns:a="http://schemas.openxmlformats.org/drawingml/2006/main">
+              <a:graphicData uri="http://schemas.openxmlformats.org/drawingml/2006/picture">
+                <pic:pic xmlns:pic="http://schemas.openxmlformats.org/drawingml/2006/picture">
+                  <pic:nvPicPr>
+                    <pic:cNvPr id="0" name="Picture 11" descr="3 Ways to Make Your Code More Readable"/>
+                    <pic:cNvPicPr>
+                      <a:picLocks noChangeAspect="1" noChangeArrowheads="1"/>
+                    </pic:cNvPicPr>
+                  </pic:nvPicPr>
+                  <pic:blipFill>
+                    <a:blip r:embed="rId11" cstate="print">
+                      <a:extLst>
+                        <a:ext uri="{28A0092B-C50C-407E-A947-70E740481C1C}">
+                          <a14:useLocalDpi xmlns:a14="http://schemas.microsoft.com/office/drawing/2010/main" val="0"/>
+                        </a:ext>
+                      </a:extLst>
+                    </a:blip>
+                    <a:srcRect/>
+                    <a:stretch>
+                      <a:fillRect/>
+                    </a:stretch>
+                  </pic:blipFill>
+                  <pic:spPr bwMode="auto">
+                    <a:xfrm>
+                      <a:off x="0" y="0"/>
+                      <a:ext cx="1683752" cy="1262814"/>
+                    </a:xfrm>
+                    <a:prstGeom prst="rect">
+                      <a:avLst/>
+                    </a:prstGeom>
+                    <a:noFill/>
+                    <a:ln>
+                      <a:noFill/>
+                    </a:ln>
+                  </pic:spPr>
+                </pic:pic>
+              </a:graphicData>
+            </a:graphic>
+          </wp:inline>
+        </w:drawing>
+      </w:r>
+    </w:p>
+    <w:p>
+      <w:pPr>
+        <w:rPr>
+          <w:rFonts w:ascii="Times New Roman" w:hAnsi="Times New Roman" w:cs="Times New Roman"/>
+          <w:sz w:val="24"/>
+          <w:szCs w:val="24"/>
+        </w:rPr>
+      </w:pPr>
+      <w:r>
+        <w:rPr>
           <w:rFonts w:ascii="Times New Roman" w:hAnsi="Times New Roman" w:cs="Times New Roman"/>
           <w:b/>
           <w:bCs/>
@@ -3131,6 +3255,7 @@
           <w:sz w:val="24"/>
           <w:szCs w:val="24"/>
         </w:rPr>
+        <w:lastRenderedPageBreak/>
         <w:t>Code Maintainability:</w:t>
       </w:r>
       <w:r>
@@ -3149,6 +3274,57 @@
           <w:szCs w:val="24"/>
         </w:rPr>
         <w:t>Uppercase identifiers make code more maintainable. This is because they make it easier to understand and change code, especially for programmers who are not familiar with the code.</w:t>
+      </w:r>
+    </w:p>
+    <w:p>
+      <w:pPr>
+        <w:rPr>
+          <w:rFonts w:ascii="Times New Roman" w:hAnsi="Times New Roman" w:cs="Times New Roman"/>
+          <w:sz w:val="24"/>
+          <w:szCs w:val="24"/>
+        </w:rPr>
+      </w:pPr>
+      <w:r>
+        <w:rPr>
+          <w:rFonts w:ascii="Times New Roman" w:hAnsi="Times New Roman" w:cs="Times New Roman"/>
+          <w:sz w:val="24"/>
+          <w:szCs w:val="24"/>
+        </w:rPr>
+        <w:drawing>
+          <wp:inline distT="0" distB="0" distL="0" distR="0" wp14:anchorId="144CC410" wp14:editId="7A6ADACA">
+            <wp:extent cx="4183100" cy="2952750"/>
+            <wp:effectExtent l="0" t="0" r="8255" b="0"/>
+            <wp:docPr id="10" name="Picture 10"/>
+            <wp:cNvGraphicFramePr>
+              <a:graphicFrameLocks xmlns:a="http://schemas.openxmlformats.org/drawingml/2006/main" noChangeAspect="1"/>
+            </wp:cNvGraphicFramePr>
+            <a:graphic xmlns:a="http://schemas.openxmlformats.org/drawingml/2006/main">
+              <a:graphicData uri="http://schemas.openxmlformats.org/drawingml/2006/picture">
+                <pic:pic xmlns:pic="http://schemas.openxmlformats.org/drawingml/2006/picture">
+                  <pic:nvPicPr>
+                    <pic:cNvPr id="1" name=""/>
+                    <pic:cNvPicPr/>
+                  </pic:nvPicPr>
+                  <pic:blipFill>
+                    <a:blip r:embed="rId12"/>
+                    <a:stretch>
+                      <a:fillRect/>
+                    </a:stretch>
+                  </pic:blipFill>
+                  <pic:spPr>
+                    <a:xfrm>
+                      <a:off x="0" y="0"/>
+                      <a:ext cx="4193613" cy="2960171"/>
+                    </a:xfrm>
+                    <a:prstGeom prst="rect">
+                      <a:avLst/>
+                    </a:prstGeom>
+                  </pic:spPr>
+                </pic:pic>
+              </a:graphicData>
+            </a:graphic>
+          </wp:inline>
+        </w:drawing>
       </w:r>
     </w:p>
     <w:p>
@@ -3186,6 +3362,68 @@
           <w:szCs w:val="24"/>
         </w:rPr>
         <w:t>Uppercase identifiers can help to reduce errors in code. This is because they make it more likely that programmers will use the correct constant for a particular situation.</w:t>
+      </w:r>
+    </w:p>
+    <w:p>
+      <w:pPr>
+        <w:rPr>
+          <w:rFonts w:ascii="Times New Roman" w:hAnsi="Times New Roman" w:cs="Times New Roman"/>
+          <w:sz w:val="24"/>
+          <w:szCs w:val="24"/>
+        </w:rPr>
+      </w:pPr>
+      <w:r>
+        <w:rPr>
+          <w:noProof/>
+        </w:rPr>
+        <w:drawing>
+          <wp:inline distT="0" distB="0" distL="0" distR="0" wp14:anchorId="577EF4C4" wp14:editId="30307385">
+            <wp:extent cx="4897674" cy="2857500"/>
+            <wp:effectExtent l="0" t="0" r="0" b="0"/>
+            <wp:docPr id="12" name="Picture 12" descr="Error, bug, syntax, source code, code, programming language C, program,  informatics, programming, Stock Photo, Picture And Royalty Free Image. Pic.  IBK-4537434 | agefotostock"/>
+            <wp:cNvGraphicFramePr>
+              <a:graphicFrameLocks xmlns:a="http://schemas.openxmlformats.org/drawingml/2006/main" noChangeAspect="1"/>
+            </wp:cNvGraphicFramePr>
+            <a:graphic xmlns:a="http://schemas.openxmlformats.org/drawingml/2006/main">
+              <a:graphicData uri="http://schemas.openxmlformats.org/drawingml/2006/picture">
+                <pic:pic xmlns:pic="http://schemas.openxmlformats.org/drawingml/2006/picture">
+                  <pic:nvPicPr>
+                    <pic:cNvPr id="0" name="Picture 17" descr="Error, bug, syntax, source code, code, programming language C, program,  informatics, programming, Stock Photo, Picture And Royalty Free Image. Pic.  IBK-4537434 | agefotostock"/>
+                    <pic:cNvPicPr>
+                      <a:picLocks noChangeAspect="1" noChangeArrowheads="1"/>
+                    </pic:cNvPicPr>
+                  </pic:nvPicPr>
+                  <pic:blipFill>
+                    <a:blip r:embed="rId13">
+                      <a:extLst>
+                        <a:ext uri="{28A0092B-C50C-407E-A947-70E740481C1C}">
+                          <a14:useLocalDpi xmlns:a14="http://schemas.microsoft.com/office/drawing/2010/main" val="0"/>
+                        </a:ext>
+                      </a:extLst>
+                    </a:blip>
+                    <a:srcRect/>
+                    <a:stretch>
+                      <a:fillRect/>
+                    </a:stretch>
+                  </pic:blipFill>
+                  <pic:spPr bwMode="auto">
+                    <a:xfrm>
+                      <a:off x="0" y="0"/>
+                      <a:ext cx="4900835" cy="2859344"/>
+                    </a:xfrm>
+                    <a:prstGeom prst="rect">
+                      <a:avLst/>
+                    </a:prstGeom>
+                    <a:noFill/>
+                    <a:ln>
+                      <a:noFill/>
+                    </a:ln>
+                  </pic:spPr>
+                </pic:pic>
+              </a:graphicData>
+            </a:graphic>
+          </wp:inline>
+        </w:drawing>
       </w:r>
     </w:p>
     <w:sectPr>

</xml_diff>